<commit_message>
Updated plan van aanpak 24-03-2015
pva
</commit_message>
<xml_diff>
--- a/Plan van aanpak CCO.docx
+++ b/Plan van aanpak CCO.docx
@@ -32,6 +32,15 @@
           <w:szCs w:val="40"/>
         </w:rPr>
       </w:pPr>
+      <w:r>
+        <w:rPr>
+          <w:rFonts w:ascii="Arial" w:hAnsi="Arial" w:cs="Arial"/>
+          <w:b/>
+          <w:sz w:val="40"/>
+          <w:szCs w:val="40"/>
+        </w:rPr>
+        <w:t xml:space="preserve">Uitbereiding </w:t>
+      </w:r>
       <w:r>
         <w:rPr>
           <w:rFonts w:ascii="Arial" w:hAnsi="Arial" w:cs="Arial"/>
@@ -298,7 +307,23 @@
                 <w:sz w:val="24"/>
                 <w:szCs w:val="24"/>
               </w:rPr>
-              <w:t>Het uitbereiden van een bestaand contract management systeem</w:t>
+              <w:t>Het uitbereiden van</w:t>
+            </w:r>
+            <w:r>
+              <w:rPr>
+                <w:rFonts w:ascii="Arial" w:hAnsi="Arial" w:cs="Arial"/>
+                <w:sz w:val="24"/>
+                <w:szCs w:val="24"/>
+              </w:rPr>
+              <w:t xml:space="preserve"> een</w:t>
+            </w:r>
+            <w:r>
+              <w:rPr>
+                <w:rFonts w:ascii="Arial" w:hAnsi="Arial" w:cs="Arial"/>
+                <w:sz w:val="24"/>
+                <w:szCs w:val="24"/>
+              </w:rPr>
+              <w:t xml:space="preserve"> bestaand contract management systeem</w:t>
             </w:r>
           </w:p>
         </w:tc>
@@ -544,22 +569,20 @@
     <w:p/>
     <w:sdt>
       <w:sdtPr>
+        <w:rPr>
+          <w:rFonts w:asciiTheme="minorHAnsi" w:eastAsiaTheme="minorHAnsi" w:hAnsiTheme="minorHAnsi" w:cstheme="minorBidi"/>
+          <w:b w:val="0"/>
+          <w:bCs w:val="0"/>
+          <w:color w:val="auto"/>
+          <w:sz w:val="22"/>
+          <w:szCs w:val="22"/>
+        </w:rPr>
         <w:id w:val="593224081"/>
         <w:docPartObj>
           <w:docPartGallery w:val="Table of Contents"/>
           <w:docPartUnique/>
         </w:docPartObj>
       </w:sdtPr>
-      <w:sdtEndPr>
-        <w:rPr>
-          <w:rFonts w:asciiTheme="minorHAnsi" w:eastAsiaTheme="minorHAnsi" w:hAnsiTheme="minorHAnsi" w:cstheme="minorBidi"/>
-          <w:b w:val="0"/>
-          <w:bCs w:val="0"/>
-          <w:color w:val="auto"/>
-          <w:sz w:val="22"/>
-          <w:szCs w:val="22"/>
-        </w:rPr>
-      </w:sdtEndPr>
       <w:sdtContent>
         <w:p>
           <w:pPr>
@@ -1548,35 +1571,12 @@
     </w:p>
     <w:p>
       <w:pPr>
-        <w:pStyle w:val="Geenafstand"/>
-        <w:rPr>
-          <w:rFonts w:ascii="Arial" w:hAnsi="Arial" w:cs="Arial"/>
-        </w:rPr>
-      </w:pPr>
-    </w:p>
-    <w:p>
-      <w:pPr>
-        <w:pStyle w:val="Geenafstand"/>
-        <w:rPr>
-          <w:rFonts w:ascii="Arial" w:hAnsi="Arial" w:cs="Arial"/>
-        </w:rPr>
-      </w:pPr>
-    </w:p>
-    <w:p>
-      <w:pPr>
-        <w:pStyle w:val="Geenafstand"/>
-        <w:rPr>
-          <w:rFonts w:ascii="Arial" w:hAnsi="Arial" w:cs="Arial"/>
-        </w:rPr>
-      </w:pPr>
-    </w:p>
-    <w:p>
-      <w:pPr>
         <w:pStyle w:val="Kop1"/>
         <w:jc w:val="center"/>
       </w:pPr>
       <w:bookmarkStart w:id="1" w:name="_Toc414608145"/>
       <w:r>
+        <w:lastRenderedPageBreak/>
         <w:t>1. Achtergronden.</w:t>
       </w:r>
       <w:bookmarkEnd w:id="1"/>
@@ -1691,7 +1691,7 @@
           <w:sz w:val="24"/>
           <w:szCs w:val="28"/>
         </w:rPr>
-        <w:t>De doelstelling van dit project is om een bestaand contract management system uit te breiden zodat deze door de medewerkers van het bedrijf gebruikt kan gaan worden. Omdat de vorige stagiere hier nog niet aan toe was gekomen.</w:t>
+        <w:t>De doelstelling van dit project is om een bestaand contract management system uit te breiden zodat deze door de medewerkers van het bedrijf gebruikt kan gaan worden.</w:t>
       </w:r>
     </w:p>
     <w:p>
@@ -1863,21 +1863,13 @@
       </w:pPr>
     </w:p>
     <w:p>
-      <w:pPr>
-        <w:pStyle w:val="Geenafstand"/>
-        <w:rPr>
-          <w:rFonts w:ascii="Arial" w:hAnsi="Arial" w:cs="Arial"/>
-          <w:sz w:val="24"/>
-          <w:szCs w:val="28"/>
-        </w:rPr>
-      </w:pPr>
+      <w:bookmarkStart w:id="4" w:name="_Toc414608148"/>
     </w:p>
     <w:p>
       <w:pPr>
         <w:pStyle w:val="Kop1"/>
         <w:jc w:val="center"/>
       </w:pPr>
-      <w:bookmarkStart w:id="4" w:name="_Toc414608148"/>
       <w:r>
         <w:t>4. Project activiteiten.</w:t>
       </w:r>
@@ -1899,16 +1891,7 @@
           <w:sz w:val="24"/>
           <w:szCs w:val="28"/>
         </w:rPr>
-        <w:t xml:space="preserve">In het project zijn veel verschillende activiteiten verwerkt. Wij moeten een samenwerking contract opstellen zodat we weten waar we aan toe zijn,  </w:t>
-      </w:r>
-      <w:r>
-        <w:rPr>
-          <w:rFonts w:ascii="Arial" w:hAnsi="Arial" w:cs="Arial"/>
-          <w:sz w:val="24"/>
-          <w:szCs w:val="28"/>
-        </w:rPr>
-        <w:lastRenderedPageBreak/>
-        <w:t>Bereikbaarheid lijst zodat we elkaar kunnen bellen/mailen als er onderling onduidelijkheid is, Taakverdeling zodat 1 persoon niet alles doet maar de taken eerlijk worden verdeeld verder moet er ook nog een planning en plan van aanpak  gemaakt worden. Maar de hoofd opdracht is het uitbereiden van het bestaand Contract Management System.</w:t>
+        <w:t>In het project zijn veel verschillende activiteiten verwerkt. Wij moeten een samenwerking contract opstellen zodat we weten waar we aan toe zijn,  Bereikbaarheid lijst zodat we elkaar kunnen bellen/mailen als er onderling onduidelijkheid is, Taakverdeling zodat 1 persoon niet alles doet maar de taken eerlijk worden verdeeld verder moet er ook nog een planning en plan van aanpak  gemaakt worden. Maar de hoofd opdracht is het uitbereiden van het bestaand Contract Management System.</w:t>
       </w:r>
     </w:p>
     <w:p>
@@ -1938,6 +1921,7 @@
       </w:pPr>
       <w:bookmarkStart w:id="5" w:name="_Toc414608149"/>
       <w:r>
+        <w:lastRenderedPageBreak/>
         <w:t>5. Project grenzen.</w:t>
       </w:r>
       <w:bookmarkEnd w:id="5"/>
@@ -2124,7 +2108,47 @@
           <w:sz w:val="24"/>
           <w:szCs w:val="28"/>
         </w:rPr>
-        <w:t>In de loop van dit project zullen wij verschillende producten opleveren. O.a. een plan van aanpak, Planning, Samenwerkingscontract, Bereikbaarheid lijst en natuurlijk het uitgebreide programma.</w:t>
+        <w:t>In de loop van dit project zullen wij verschillende producten opleveren. O.a</w:t>
+      </w:r>
+      <w:r>
+        <w:rPr>
+          <w:rFonts w:ascii="Arial" w:hAnsi="Arial" w:cs="Arial"/>
+          <w:sz w:val="24"/>
+          <w:szCs w:val="28"/>
+        </w:rPr>
+        <w:t>. een plan van aanpak, Planning</w:t>
+      </w:r>
+      <w:r>
+        <w:rPr>
+          <w:rFonts w:ascii="Arial" w:hAnsi="Arial" w:cs="Arial"/>
+          <w:sz w:val="24"/>
+          <w:szCs w:val="28"/>
+        </w:rPr>
+        <w:t xml:space="preserve"> </w:t>
+      </w:r>
+      <w:r>
+        <w:rPr>
+          <w:rFonts w:ascii="Arial" w:hAnsi="Arial" w:cs="Arial"/>
+          <w:sz w:val="24"/>
+          <w:szCs w:val="28"/>
+        </w:rPr>
+        <w:t xml:space="preserve">, Bereikbaarheid lijst en natuurlijk het </w:t>
+      </w:r>
+      <w:r>
+        <w:rPr>
+          <w:rFonts w:ascii="Arial" w:hAnsi="Arial" w:cs="Arial"/>
+          <w:sz w:val="24"/>
+          <w:szCs w:val="28"/>
+        </w:rPr>
+        <w:t>utbreiden van het bestaande</w:t>
+      </w:r>
+      <w:r>
+        <w:rPr>
+          <w:rFonts w:ascii="Arial" w:hAnsi="Arial" w:cs="Arial"/>
+          <w:sz w:val="24"/>
+          <w:szCs w:val="28"/>
+        </w:rPr>
+        <w:t xml:space="preserve"> programma.</w:t>
       </w:r>
       <w:r>
         <w:rPr>
@@ -2136,31 +2160,14 @@
       </w:r>
     </w:p>
     <w:p>
-      <w:pPr>
-        <w:pStyle w:val="Geenafstand"/>
-        <w:rPr>
-          <w:rFonts w:ascii="Arial" w:hAnsi="Arial" w:cs="Arial"/>
-          <w:sz w:val="24"/>
-          <w:szCs w:val="28"/>
-        </w:rPr>
-      </w:pPr>
-    </w:p>
-    <w:p>
-      <w:pPr>
-        <w:pStyle w:val="Geenafstand"/>
-        <w:rPr>
-          <w:rFonts w:ascii="Arial" w:hAnsi="Arial" w:cs="Arial"/>
-          <w:sz w:val="24"/>
-          <w:szCs w:val="28"/>
-        </w:rPr>
-      </w:pPr>
-    </w:p>
+      <w:bookmarkStart w:id="7" w:name="_Toc414608151"/>
+    </w:p>
+    <w:p/>
     <w:p>
       <w:pPr>
         <w:pStyle w:val="Kop1"/>
         <w:jc w:val="center"/>
       </w:pPr>
-      <w:bookmarkStart w:id="7" w:name="_Toc414608151"/>
       <w:r>
         <w:t>7. Kwaliteit.</w:t>
       </w:r>
@@ -2292,6 +2299,7 @@
       </w:pPr>
       <w:bookmarkStart w:id="8" w:name="_Toc414608152"/>
       <w:r>
+        <w:lastRenderedPageBreak/>
         <w:t>8. Project organisatie.</w:t>
       </w:r>
       <w:bookmarkEnd w:id="8"/>
@@ -2336,7 +2344,47 @@
           <w:sz w:val="24"/>
           <w:szCs w:val="28"/>
         </w:rPr>
-        <w:t>. Als deze persoon aanwezig is zullen wij telefoon nummers / E-mail adressen uitwisselen zodat wij elkaar altijd kunnen bereiken als iemand bv. ziek of niet aanwezig is. Het project word op de stageplaats zelf gemaakt. Maar er kan ook thuis aan gewerkt worden. Helaas hebben wij dan geen toegang tot alle bestanden die wij misschien nodig denken te hebben.</w:t>
+        <w:t xml:space="preserve">. Als deze persoon aanwezig is zullen wij telefoon nummers / E-mail adressen uitwisselen zodat wij elkaar altijd kunnen bereiken als iemand bv. ziek of niet aanwezig is. Het </w:t>
+      </w:r>
+      <w:r>
+        <w:rPr>
+          <w:rFonts w:ascii="Arial" w:hAnsi="Arial" w:cs="Arial"/>
+          <w:sz w:val="24"/>
+          <w:szCs w:val="28"/>
+        </w:rPr>
+        <w:t>project</w:t>
+      </w:r>
+      <w:r>
+        <w:rPr>
+          <w:rFonts w:ascii="Arial" w:hAnsi="Arial" w:cs="Arial"/>
+          <w:sz w:val="24"/>
+          <w:szCs w:val="28"/>
+        </w:rPr>
+        <w:t xml:space="preserve"> word op de stageplaats zelf </w:t>
+      </w:r>
+      <w:r>
+        <w:rPr>
+          <w:rFonts w:ascii="Arial" w:hAnsi="Arial" w:cs="Arial"/>
+          <w:sz w:val="24"/>
+          <w:szCs w:val="28"/>
+        </w:rPr>
+        <w:t>ge</w:t>
+      </w:r>
+      <w:r>
+        <w:rPr>
+          <w:rFonts w:ascii="Arial" w:hAnsi="Arial" w:cs="Arial"/>
+          <w:sz w:val="24"/>
+          <w:szCs w:val="28"/>
+        </w:rPr>
+        <w:t>realiseert</w:t>
+      </w:r>
+      <w:r>
+        <w:rPr>
+          <w:rFonts w:ascii="Arial" w:hAnsi="Arial" w:cs="Arial"/>
+          <w:sz w:val="24"/>
+          <w:szCs w:val="28"/>
+        </w:rPr>
+        <w:t xml:space="preserve"> Maar er kan ook thuis aan gewerkt worden. Helaas hebben wij dan geen toegang tot alle bestanden die wij misschien nodig denken te hebben.</w:t>
       </w:r>
     </w:p>
     <w:p>
@@ -2413,20 +2461,24 @@
     </w:p>
     <w:p>
       <w:pPr>
-        <w:pStyle w:val="Geenafstand"/>
-        <w:rPr>
-          <w:rFonts w:ascii="Arial" w:hAnsi="Arial" w:cs="Arial"/>
-          <w:sz w:val="24"/>
-          <w:szCs w:val="28"/>
-        </w:rPr>
-      </w:pPr>
-    </w:p>
-    <w:p>
-      <w:pPr>
         <w:pStyle w:val="Kop1"/>
         <w:jc w:val="center"/>
+        <w:rPr>
+          <w:rFonts w:ascii="Arial" w:eastAsiaTheme="minorHAnsi" w:hAnsi="Arial" w:cs="Arial"/>
+          <w:b w:val="0"/>
+          <w:bCs w:val="0"/>
+          <w:color w:val="auto"/>
+          <w:sz w:val="24"/>
+        </w:rPr>
       </w:pPr>
       <w:bookmarkStart w:id="10" w:name="_Toc414608154"/>
+    </w:p>
+    <w:p/>
+    <w:p>
+      <w:pPr>
+        <w:pStyle w:val="Kop1"/>
+        <w:jc w:val="center"/>
+      </w:pPr>
       <w:r>
         <w:t>10. Risico's</w:t>
       </w:r>
@@ -2917,6 +2969,7 @@
   <w:style w:type="character" w:default="1" w:styleId="Standaardalinea-lettertype">
     <w:name w:val="Default Paragraph Font"/>
     <w:uiPriority w:val="1"/>
+    <w:semiHidden/>
     <w:unhideWhenUsed/>
   </w:style>
   <w:style w:type="table" w:default="1" w:styleId="Standaardtabel">
@@ -3394,7 +3447,7 @@
 </file>
 
 <file path=customXml/itemProps1.xml><?xml version="1.0" encoding="utf-8"?>
-<ds:datastoreItem xmlns:ds="http://schemas.openxmlformats.org/officeDocument/2006/customXml" ds:itemID="{3039213D-27D9-43A1-B550-D447A44461B0}">
+<ds:datastoreItem xmlns:ds="http://schemas.openxmlformats.org/officeDocument/2006/customXml" ds:itemID="{15517BA1-A0A6-4E05-AA89-876EDF6F9F01}">
   <ds:schemaRefs>
     <ds:schemaRef ds:uri="http://schemas.openxmlformats.org/officeDocument/2006/bibliography"/>
   </ds:schemaRefs>

</xml_diff>